<commit_message>
updates to fully dressed
</commit_message>
<xml_diff>
--- a/Tekst/Brief Use Cases og Fully Dressed.docx
+++ b/Tekst/Brief Use Cases og Fully Dressed.docx
@@ -7,51 +7,27 @@
         <w:pStyle w:val="Titel"/>
       </w:pPr>
       <w:r>
-        <w:t xml:space="preserve">Brief </w:t>
-      </w:r>
-      <w:proofErr w:type="spellStart"/>
-      <w:r>
-        <w:t>Use</w:t>
-      </w:r>
-      <w:proofErr w:type="spellEnd"/>
-      <w:r>
-        <w:t xml:space="preserve"> Cases: </w:t>
-      </w:r>
-    </w:p>
-    <w:p>
-      <w:pPr>
-        <w:rPr>
-          <w:b/>
-        </w:rPr>
-      </w:pPr>
-      <w:proofErr w:type="spellStart"/>
-      <w:r>
-        <w:rPr>
-          <w:b/>
-        </w:rPr>
-        <w:t>Use</w:t>
-      </w:r>
-      <w:proofErr w:type="spellEnd"/>
-      <w:r>
-        <w:rPr>
-          <w:b/>
-        </w:rPr>
-        <w:t xml:space="preserve"> Case 1: </w:t>
-      </w:r>
-      <w:r>
-        <w:rPr>
-          <w:b/>
-        </w:rPr>
-        <w:t xml:space="preserve">Show </w:t>
-      </w:r>
-      <w:proofErr w:type="spellStart"/>
-      <w:r>
-        <w:rPr>
-          <w:b/>
-        </w:rPr>
-        <w:t>player</w:t>
-      </w:r>
-      <w:proofErr w:type="spellEnd"/>
+        <w:t xml:space="preserve">Brief Use Cases: </w:t>
+      </w:r>
+    </w:p>
+    <w:p>
+      <w:pPr>
+        <w:rPr>
+          <w:b/>
+        </w:rPr>
+      </w:pPr>
+      <w:r>
+        <w:rPr>
+          <w:b/>
+        </w:rPr>
+        <w:t xml:space="preserve">Use Case 1: </w:t>
+      </w:r>
+      <w:r>
+        <w:rPr>
+          <w:b/>
+        </w:rPr>
+        <w:t>Show player</w:t>
+      </w:r>
     </w:p>
     <w:p>
       <w:r>
@@ -80,88 +56,152 @@
           <w:b/>
         </w:rPr>
       </w:pPr>
-      <w:proofErr w:type="spellStart"/>
-      <w:r>
-        <w:rPr>
-          <w:b/>
-        </w:rPr>
-        <w:t>Use</w:t>
-      </w:r>
-      <w:proofErr w:type="spellEnd"/>
-      <w:r>
-        <w:rPr>
-          <w:b/>
-        </w:rPr>
-        <w:t xml:space="preserve"> Case 2: </w:t>
-      </w:r>
-      <w:proofErr w:type="spellStart"/>
-      <w:r>
-        <w:rPr>
-          <w:b/>
-        </w:rPr>
-        <w:t>Create</w:t>
-      </w:r>
-      <w:proofErr w:type="spellEnd"/>
+      <w:r>
+        <w:rPr>
+          <w:b/>
+        </w:rPr>
+        <w:t xml:space="preserve">Use Case 2: </w:t>
+      </w:r>
+      <w:r>
+        <w:rPr>
+          <w:b/>
+        </w:rPr>
+        <w:t>Create player</w:t>
+      </w:r>
+    </w:p>
+    <w:p>
+      <w:r>
+        <w:t>Aktør: Administrator</w:t>
+      </w:r>
+    </w:p>
+    <w:p>
+      <w:r>
+        <w:t xml:space="preserve">Administratoren </w:t>
+      </w:r>
+      <w:r>
+        <w:t>åbner applikationen</w:t>
+      </w:r>
+      <w:r>
+        <w:t>,</w:t>
+      </w:r>
+      <w:r>
+        <w:t xml:space="preserve"> hvor personen går ind og opretter en spiller, ved at indtaste relevante informationer på den oprettede spiller. Herefter er spilleren oprettet i systemet.</w:t>
+      </w:r>
+    </w:p>
+    <w:p>
+      <w:pPr>
+        <w:rPr>
+          <w:b/>
+        </w:rPr>
+      </w:pPr>
+    </w:p>
+    <w:p>
+      <w:pPr>
+        <w:rPr>
+          <w:b/>
+        </w:rPr>
+      </w:pPr>
+      <w:r>
+        <w:rPr>
+          <w:b/>
+        </w:rPr>
+        <w:t>Use Case 3</w:t>
+      </w:r>
+      <w:r>
+        <w:rPr>
+          <w:b/>
+        </w:rPr>
+        <w:t xml:space="preserve">: </w:t>
+      </w:r>
+      <w:r>
+        <w:rPr>
+          <w:b/>
+        </w:rPr>
+        <w:t>Edit player</w:t>
+      </w:r>
+    </w:p>
+    <w:p>
+      <w:r>
+        <w:t>Aktør:</w:t>
+      </w:r>
+      <w:r>
+        <w:t xml:space="preserve"> Administrator</w:t>
+      </w:r>
+    </w:p>
+    <w:p>
+      <w:r>
+        <w:t xml:space="preserve">Administratoren åbner applikationen, hvor personen vælger at vise spillerne. Herefter vælger administratoren en individuel spiller, hvor han går ind og redigerer spillerens informationer.  </w:t>
+      </w:r>
+    </w:p>
+    <w:p/>
+    <w:p>
+      <w:pPr>
+        <w:rPr>
+          <w:b/>
+        </w:rPr>
+      </w:pPr>
+      <w:r>
+        <w:rPr>
+          <w:b/>
+        </w:rPr>
+        <w:t>Use Case 4</w:t>
+      </w:r>
+      <w:r>
+        <w:rPr>
+          <w:b/>
+        </w:rPr>
+        <w:t xml:space="preserve">: </w:t>
+      </w:r>
+      <w:r>
+        <w:rPr>
+          <w:b/>
+        </w:rPr>
+        <w:t>Delete player</w:t>
+      </w:r>
       <w:r>
         <w:rPr>
           <w:b/>
         </w:rPr>
         <w:t xml:space="preserve"> </w:t>
       </w:r>
-      <w:proofErr w:type="spellStart"/>
-      <w:r>
-        <w:rPr>
-          <w:b/>
-        </w:rPr>
-        <w:t>player</w:t>
-      </w:r>
-      <w:proofErr w:type="spellEnd"/>
-    </w:p>
-    <w:p>
-      <w:r>
-        <w:t>Aktør: Administrator</w:t>
-      </w:r>
-    </w:p>
-    <w:p>
-      <w:r>
-        <w:t xml:space="preserve">Administratoren </w:t>
-      </w:r>
-      <w:r>
-        <w:t>åbner applikationen</w:t>
+    </w:p>
+    <w:p>
+      <w:r>
+        <w:t xml:space="preserve">Aktør: </w:t>
+      </w:r>
+      <w:r>
+        <w:t>Administrator</w:t>
+      </w:r>
+    </w:p>
+    <w:p>
+      <w:r>
+        <w:t>Administratoren åbner applikationen</w:t>
       </w:r>
       <w:r>
         <w:t>,</w:t>
       </w:r>
       <w:r>
-        <w:t xml:space="preserve"> hvor personen går ind og opretter en spiller, ved at indtaste relevante informationer på den oprettede spiller. Herefter er spilleren oprettet i systemet.</w:t>
-      </w:r>
-    </w:p>
-    <w:p>
-      <w:pPr>
-        <w:rPr>
-          <w:b/>
-        </w:rPr>
-      </w:pPr>
-    </w:p>
-    <w:p>
-      <w:pPr>
-        <w:rPr>
-          <w:b/>
-        </w:rPr>
-      </w:pPr>
-      <w:proofErr w:type="spellStart"/>
-      <w:r>
-        <w:rPr>
-          <w:b/>
-        </w:rPr>
-        <w:t>Use</w:t>
-      </w:r>
-      <w:proofErr w:type="spellEnd"/>
-      <w:r>
-        <w:rPr>
-          <w:b/>
-        </w:rPr>
-        <w:t xml:space="preserve"> Case 3</w:t>
+        <w:t xml:space="preserve"> hvor personen går ind og sletter en given spiller. Herefter vil spilleren blive slettet fra systemet.</w:t>
+      </w:r>
+    </w:p>
+    <w:p>
+      <w:pPr>
+        <w:rPr>
+          <w:b/>
+        </w:rPr>
+      </w:pPr>
+    </w:p>
+    <w:p>
+      <w:pPr>
+        <w:rPr>
+          <w:b/>
+        </w:rPr>
+      </w:pPr>
+      <w:r>
+        <w:rPr>
+          <w:b/>
+        </w:rPr>
+        <w:t>Use Case 5</w:t>
       </w:r>
       <w:r>
         <w:rPr>
@@ -173,152 +213,14 @@
         <w:rPr>
           <w:b/>
         </w:rPr>
-        <w:t xml:space="preserve">Edit </w:t>
-      </w:r>
-      <w:proofErr w:type="spellStart"/>
-      <w:r>
-        <w:rPr>
-          <w:b/>
-        </w:rPr>
-        <w:t>player</w:t>
-      </w:r>
-      <w:proofErr w:type="spellEnd"/>
-    </w:p>
-    <w:p>
-      <w:r>
-        <w:t>Aktør:</w:t>
-      </w:r>
-      <w:r>
-        <w:t xml:space="preserve"> Administrator</w:t>
-      </w:r>
-    </w:p>
-    <w:p>
-      <w:r>
-        <w:t xml:space="preserve">Administratoren åbner applikationen, hvor personen vælger at vise spillerne. Herefter vælger administratoren en individuel spiller, hvor han går ind og redigerer spillerens informationer.  </w:t>
-      </w:r>
-    </w:p>
-    <w:p/>
-    <w:p>
-      <w:pPr>
-        <w:rPr>
-          <w:b/>
-        </w:rPr>
-      </w:pPr>
-      <w:proofErr w:type="spellStart"/>
-      <w:r>
-        <w:rPr>
-          <w:b/>
-        </w:rPr>
-        <w:t>Use</w:t>
-      </w:r>
-      <w:proofErr w:type="spellEnd"/>
-      <w:r>
-        <w:rPr>
-          <w:b/>
-        </w:rPr>
-        <w:t xml:space="preserve"> Case 4</w:t>
-      </w:r>
-      <w:r>
-        <w:rPr>
-          <w:b/>
-        </w:rPr>
-        <w:t xml:space="preserve">: </w:t>
-      </w:r>
-      <w:proofErr w:type="spellStart"/>
-      <w:r>
-        <w:rPr>
-          <w:b/>
-        </w:rPr>
-        <w:t>Delete</w:t>
-      </w:r>
-      <w:proofErr w:type="spellEnd"/>
+        <w:t>View</w:t>
+      </w:r>
       <w:r>
         <w:rPr>
           <w:b/>
         </w:rPr>
         <w:t xml:space="preserve"> </w:t>
       </w:r>
-      <w:proofErr w:type="spellStart"/>
-      <w:r>
-        <w:rPr>
-          <w:b/>
-        </w:rPr>
-        <w:t>player</w:t>
-      </w:r>
-      <w:proofErr w:type="spellEnd"/>
-      <w:r>
-        <w:rPr>
-          <w:b/>
-        </w:rPr>
-        <w:t xml:space="preserve"> </w:t>
-      </w:r>
-    </w:p>
-    <w:p>
-      <w:r>
-        <w:t xml:space="preserve">Aktør: </w:t>
-      </w:r>
-      <w:r>
-        <w:t>Administrator</w:t>
-      </w:r>
-    </w:p>
-    <w:p>
-      <w:r>
-        <w:t>Administratoren åbner applikationen</w:t>
-      </w:r>
-      <w:r>
-        <w:t>,</w:t>
-      </w:r>
-      <w:r>
-        <w:t xml:space="preserve"> hvor personen går ind og sletter en given spiller. Herefter vil spilleren blive slettet fra systemet.</w:t>
-      </w:r>
-    </w:p>
-    <w:p>
-      <w:pPr>
-        <w:rPr>
-          <w:b/>
-        </w:rPr>
-      </w:pPr>
-    </w:p>
-    <w:p>
-      <w:pPr>
-        <w:rPr>
-          <w:b/>
-        </w:rPr>
-      </w:pPr>
-      <w:proofErr w:type="spellStart"/>
-      <w:r>
-        <w:rPr>
-          <w:b/>
-        </w:rPr>
-        <w:t>Use</w:t>
-      </w:r>
-      <w:proofErr w:type="spellEnd"/>
-      <w:r>
-        <w:rPr>
-          <w:b/>
-        </w:rPr>
-        <w:t xml:space="preserve"> Case 5</w:t>
-      </w:r>
-      <w:r>
-        <w:rPr>
-          <w:b/>
-        </w:rPr>
-        <w:t xml:space="preserve">: </w:t>
-      </w:r>
-      <w:proofErr w:type="spellStart"/>
-      <w:r>
-        <w:rPr>
-          <w:b/>
-        </w:rPr>
-        <w:t>View</w:t>
-      </w:r>
-      <w:proofErr w:type="spellEnd"/>
-      <w:r>
-        <w:rPr>
-          <w:b/>
-        </w:rPr>
-        <w:t xml:space="preserve"> </w:t>
-      </w:r>
       <w:r>
         <w:rPr>
           <w:b/>
@@ -329,16 +231,8 @@
         <w:rPr>
           <w:b/>
         </w:rPr>
-        <w:t xml:space="preserve"> </w:t>
-      </w:r>
-      <w:proofErr w:type="spellStart"/>
-      <w:r>
-        <w:rPr>
-          <w:b/>
-        </w:rPr>
-        <w:t>infomation</w:t>
-      </w:r>
-      <w:proofErr w:type="spellEnd"/>
+        <w:t xml:space="preserve"> infomation</w:t>
+      </w:r>
     </w:p>
     <w:p>
       <w:r>
@@ -368,99 +262,46 @@
       <w:pPr>
         <w:pStyle w:val="Titel"/>
       </w:pPr>
-      <w:proofErr w:type="spellStart"/>
-      <w:r>
-        <w:t>Fully</w:t>
-      </w:r>
-      <w:proofErr w:type="spellEnd"/>
-      <w:r>
+      <w:r>
+        <w:t>Fully Dressed Use Case:</w:t>
+      </w:r>
+    </w:p>
+    <w:p>
+      <w:pPr>
+        <w:pStyle w:val="Overskrift2"/>
+      </w:pPr>
+      <w:r>
+        <w:t>Manage played</w:t>
+      </w:r>
+      <w:r>
+        <w:t xml:space="preserve"> game</w:t>
+      </w:r>
+    </w:p>
+    <w:p>
+      <w:pPr>
+        <w:rPr>
+          <w:b/>
+        </w:rPr>
+      </w:pPr>
+    </w:p>
+    <w:p>
+      <w:pPr>
+        <w:rPr>
+          <w:b/>
+        </w:rPr>
+      </w:pPr>
+      <w:r>
+        <w:rPr>
+          <w:b/>
+        </w:rPr>
+        <w:t>Primary Actor:</w:t>
+      </w:r>
+      <w:r>
+        <w:rPr>
+          <w:b/>
+        </w:rPr>
         <w:t xml:space="preserve"> </w:t>
       </w:r>
-      <w:proofErr w:type="spellStart"/>
-      <w:r>
-        <w:t>Dressed</w:t>
-      </w:r>
-      <w:proofErr w:type="spellEnd"/>
-      <w:r>
-        <w:t xml:space="preserve"> </w:t>
-      </w:r>
-      <w:proofErr w:type="spellStart"/>
-      <w:r>
-        <w:t>Use</w:t>
-      </w:r>
-      <w:proofErr w:type="spellEnd"/>
-      <w:r>
-        <w:t xml:space="preserve"> Case:</w:t>
-      </w:r>
-    </w:p>
-    <w:p>
-      <w:pPr>
-        <w:pStyle w:val="Overskrift2"/>
-      </w:pPr>
-      <w:proofErr w:type="spellStart"/>
-      <w:r>
-        <w:t>Manage</w:t>
-      </w:r>
-      <w:proofErr w:type="spellEnd"/>
-      <w:r>
-        <w:t xml:space="preserve"> </w:t>
-      </w:r>
-      <w:proofErr w:type="spellStart"/>
-      <w:r>
-        <w:t>played</w:t>
-      </w:r>
-      <w:proofErr w:type="spellEnd"/>
-      <w:r>
-        <w:t xml:space="preserve"> game</w:t>
-      </w:r>
-    </w:p>
-    <w:p>
-      <w:pPr>
-        <w:rPr>
-          <w:b/>
-        </w:rPr>
-      </w:pPr>
-    </w:p>
-    <w:p>
-      <w:pPr>
-        <w:rPr>
-          <w:b/>
-        </w:rPr>
-      </w:pPr>
-      <w:proofErr w:type="spellStart"/>
-      <w:r>
-        <w:rPr>
-          <w:b/>
-        </w:rPr>
-        <w:t>Primary</w:t>
-      </w:r>
-      <w:proofErr w:type="spellEnd"/>
-      <w:r>
-        <w:rPr>
-          <w:b/>
-        </w:rPr>
-        <w:t xml:space="preserve"> </w:t>
-      </w:r>
-      <w:proofErr w:type="spellStart"/>
-      <w:r>
-        <w:rPr>
-          <w:b/>
-        </w:rPr>
-        <w:t>Actor</w:t>
-      </w:r>
-      <w:proofErr w:type="spellEnd"/>
-      <w:r>
-        <w:rPr>
-          <w:b/>
-        </w:rPr>
-        <w:t>:</w:t>
-      </w:r>
-      <w:r>
-        <w:rPr>
-          <w:b/>
-        </w:rPr>
-        <w:t xml:space="preserve"> </w:t>
-      </w:r>
     </w:p>
     <w:p>
       <w:r>
@@ -473,33 +314,11 @@
           <w:b/>
         </w:rPr>
       </w:pPr>
-      <w:proofErr w:type="spellStart"/>
-      <w:r>
-        <w:rPr>
-          <w:b/>
-        </w:rPr>
-        <w:t>Stakeholders</w:t>
-      </w:r>
-      <w:proofErr w:type="spellEnd"/>
-      <w:r>
-        <w:rPr>
-          <w:b/>
-        </w:rPr>
-        <w:t xml:space="preserve"> and </w:t>
-      </w:r>
-      <w:proofErr w:type="spellStart"/>
-      <w:r>
-        <w:rPr>
-          <w:b/>
-        </w:rPr>
-        <w:t>Interests</w:t>
-      </w:r>
-      <w:proofErr w:type="spellEnd"/>
-      <w:r>
-        <w:rPr>
-          <w:b/>
-        </w:rPr>
-        <w:t>:</w:t>
+      <w:r>
+        <w:rPr>
+          <w:b/>
+        </w:rPr>
+        <w:t>Stakeholders and Interests:</w:t>
       </w:r>
     </w:p>
     <w:p>
@@ -510,13 +329,8 @@
           <w:numId w:val="2"/>
         </w:numPr>
       </w:pPr>
-      <w:proofErr w:type="spellStart"/>
-      <w:r>
-        <w:t>Administator</w:t>
-      </w:r>
-      <w:proofErr w:type="spellEnd"/>
-      <w:r>
-        <w:t>:</w:t>
+      <w:r>
+        <w:t>Administator:</w:t>
       </w:r>
       <w:r>
         <w:t xml:space="preserve"> </w:t>
@@ -532,20 +346,24 @@
           <w:ilvl w:val="0"/>
           <w:numId w:val="2"/>
         </w:numPr>
-      </w:pPr>
-      <w:r>
+        <w:rPr>
+          <w:highlight w:val="yellow"/>
+        </w:rPr>
+      </w:pPr>
+      <w:r>
+        <w:rPr>
+          <w:highlight w:val="yellow"/>
+        </w:rPr>
         <w:t xml:space="preserve">Klubben: </w:t>
       </w:r>
     </w:p>
     <w:p>
-      <w:proofErr w:type="spellStart"/>
       <w:r>
         <w:rPr>
           <w:b/>
         </w:rPr>
         <w:t>Preconditions</w:t>
       </w:r>
-      <w:proofErr w:type="spellEnd"/>
       <w:r>
         <w:rPr>
           <w:b/>
@@ -574,35 +392,7 @@
         <w:rPr>
           <w:b/>
         </w:rPr>
-        <w:t xml:space="preserve">Succes </w:t>
-      </w:r>
-      <w:proofErr w:type="spellStart"/>
-      <w:r>
-        <w:rPr>
-          <w:b/>
-        </w:rPr>
-        <w:t>Guarantee</w:t>
-      </w:r>
-      <w:proofErr w:type="spellEnd"/>
-      <w:r>
-        <w:rPr>
-          <w:b/>
-        </w:rPr>
-        <w:t xml:space="preserve"> (</w:t>
-      </w:r>
-      <w:proofErr w:type="spellStart"/>
-      <w:r>
-        <w:rPr>
-          <w:b/>
-        </w:rPr>
-        <w:t>Postconditions</w:t>
-      </w:r>
-      <w:proofErr w:type="spellEnd"/>
-      <w:r>
-        <w:rPr>
-          <w:b/>
-        </w:rPr>
-        <w:t>):</w:t>
+        <w:t>Succes Guarantee (Postconditions):</w:t>
       </w:r>
     </w:p>
     <w:p>
@@ -696,15 +486,7 @@
         </w:rPr>
       </w:pPr>
       <w:r>
-        <w:t>Administratoren vælger første valgmulighed, som er ”</w:t>
-      </w:r>
-      <w:proofErr w:type="spellStart"/>
-      <w:r>
-        <w:t>Manage</w:t>
-      </w:r>
-      <w:proofErr w:type="spellEnd"/>
-      <w:r>
-        <w:t xml:space="preserve"> game”. </w:t>
+        <w:t xml:space="preserve">Administratoren vælger første valgmulighed, som er ”Manage game”. </w:t>
       </w:r>
     </w:p>
     <w:p>
@@ -734,15 +516,7 @@
         </w:rPr>
       </w:pPr>
       <w:r>
-        <w:t>Administratoren vælger ”</w:t>
-      </w:r>
-      <w:proofErr w:type="spellStart"/>
-      <w:r>
-        <w:t>Played</w:t>
-      </w:r>
-      <w:proofErr w:type="spellEnd"/>
-      <w:r>
-        <w:t xml:space="preserve"> game”.</w:t>
+        <w:t>Administratoren vælger ”Played game”.</w:t>
       </w:r>
     </w:p>
     <w:p>
@@ -789,163 +563,183 @@
       <w:r>
         <w:t xml:space="preserve">Systemet giver feedback på, at kampen er gemt. </w:t>
       </w:r>
+    </w:p>
+    <w:p>
+      <w:pPr>
+        <w:rPr>
+          <w:b/>
+          <w:highlight w:val="yellow"/>
+        </w:rPr>
+      </w:pPr>
+      <w:r>
+        <w:rPr>
+          <w:b/>
+          <w:highlight w:val="yellow"/>
+        </w:rPr>
+        <w:t>Extensions (or Alternative Flows):</w:t>
+      </w:r>
+    </w:p>
+    <w:p>
+      <w:pPr>
+        <w:rPr>
+          <w:highlight w:val="yellow"/>
+        </w:rPr>
+      </w:pPr>
+      <w:r>
+        <w:rPr>
+          <w:highlight w:val="yellow"/>
+        </w:rPr>
+        <w:t>*a. Hver gang systemet fejler.</w:t>
+      </w:r>
+    </w:p>
+    <w:p>
+      <w:pPr>
+        <w:rPr>
+          <w:highlight w:val="yellow"/>
+        </w:rPr>
+      </w:pPr>
+      <w:r>
+        <w:rPr>
+          <w:highlight w:val="yellow"/>
+        </w:rPr>
+        <w:t xml:space="preserve">Administratoren indleder en genstart af systemet. </w:t>
+      </w:r>
+    </w:p>
+    <w:p>
+      <w:pPr>
+        <w:rPr>
+          <w:highlight w:val="yellow"/>
+        </w:rPr>
+      </w:pPr>
+      <w:r>
+        <w:rPr>
+          <w:highlight w:val="yellow"/>
+        </w:rPr>
+        <w:t xml:space="preserve">3. </w:t>
+      </w:r>
+    </w:p>
+    <w:p>
+      <w:r>
+        <w:rPr>
+          <w:highlight w:val="yellow"/>
+        </w:rPr>
+        <w:t>8. Hvis administratoren</w:t>
+      </w:r>
+      <w:r>
+        <w:t xml:space="preserve"> </w:t>
+      </w:r>
+    </w:p>
+    <w:p>
+      <w:pPr>
+        <w:rPr>
+          <w:b/>
+        </w:rPr>
+      </w:pPr>
+      <w:r>
+        <w:rPr>
+          <w:b/>
+        </w:rPr>
+        <w:t>Special Requirements:</w:t>
+      </w:r>
+    </w:p>
+    <w:p>
+      <w:pPr>
+        <w:pStyle w:val="Listeafsnit"/>
+        <w:numPr>
+          <w:ilvl w:val="0"/>
+          <w:numId w:val="2"/>
+        </w:numPr>
+      </w:pPr>
+      <w:r>
+        <w:t xml:space="preserve">Systemet skal være platformsuafhængigt. </w:t>
+      </w:r>
+    </w:p>
+    <w:p>
+      <w:pPr>
+        <w:pStyle w:val="Listeafsnit"/>
+        <w:numPr>
+          <w:ilvl w:val="0"/>
+          <w:numId w:val="2"/>
+        </w:numPr>
+      </w:pPr>
+      <w:r>
+        <w:t>Computeren skal minimum have Java 6.</w:t>
+      </w:r>
+    </w:p>
+    <w:p>
+      <w:pPr>
+        <w:rPr>
+          <w:b/>
+        </w:rPr>
+      </w:pPr>
+      <w:r>
+        <w:rPr>
+          <w:b/>
+        </w:rPr>
+        <w:t>Technology and Data Variations List:</w:t>
+      </w:r>
+    </w:p>
+    <w:p>
+      <w:pPr>
+        <w:rPr>
+          <w:b/>
+        </w:rPr>
+      </w:pPr>
+    </w:p>
+    <w:p>
+      <w:pPr>
+        <w:rPr>
+          <w:b/>
+        </w:rPr>
+      </w:pPr>
+      <w:r>
+        <w:rPr>
+          <w:b/>
+        </w:rPr>
+        <w:t>Frequency of Occurrence:</w:t>
+      </w:r>
+    </w:p>
+    <w:p>
+      <w:r>
+        <w:t xml:space="preserve">Hver gang der er spillet en kamp. </w:t>
+      </w:r>
+    </w:p>
+    <w:p>
+      <w:pPr>
+        <w:rPr>
+          <w:b/>
+        </w:rPr>
+      </w:pPr>
+    </w:p>
+    <w:p>
+      <w:pPr>
+        <w:rPr>
+          <w:b/>
+        </w:rPr>
+      </w:pPr>
+      <w:r>
+        <w:rPr>
+          <w:b/>
+        </w:rPr>
+        <w:t>Open issues:</w:t>
+      </w:r>
+    </w:p>
+    <w:p>
+      <w:pPr>
+        <w:pStyle w:val="Listeafsnit"/>
+        <w:numPr>
+          <w:ilvl w:val="0"/>
+          <w:numId w:val="2"/>
+        </w:numPr>
+        <w:rPr>
+          <w:b/>
+        </w:rPr>
+      </w:pPr>
+      <w:r>
+        <w:t>Skal der være sikkerhed før man får vist spillerenes lønninger?</w:t>
+      </w:r>
       <w:bookmarkStart w:id="0" w:name="_GoBack"/>
       <w:bookmarkEnd w:id="0"/>
-    </w:p>
-    <w:p>
-      <w:pPr>
-        <w:rPr>
-          <w:b/>
-        </w:rPr>
-      </w:pPr>
-      <w:r>
-        <w:rPr>
-          <w:b/>
-        </w:rPr>
-        <w:t>Extensions (or Alternative Flows):</w:t>
-      </w:r>
-    </w:p>
-    <w:p>
-      <w:pPr>
-        <w:rPr>
-          <w:b/>
-        </w:rPr>
-      </w:pPr>
-    </w:p>
-    <w:p>
-      <w:pPr>
-        <w:rPr>
-          <w:b/>
-        </w:rPr>
-      </w:pPr>
-      <w:r>
-        <w:rPr>
-          <w:b/>
-        </w:rPr>
-        <w:t xml:space="preserve">Special </w:t>
-      </w:r>
-      <w:proofErr w:type="spellStart"/>
-      <w:r>
-        <w:rPr>
-          <w:b/>
-        </w:rPr>
-        <w:t>Requirements</w:t>
-      </w:r>
-      <w:proofErr w:type="spellEnd"/>
-      <w:r>
-        <w:rPr>
-          <w:b/>
-        </w:rPr>
-        <w:t>:</w:t>
-      </w:r>
-    </w:p>
-    <w:p>
-      <w:pPr>
-        <w:rPr>
-          <w:b/>
-        </w:rPr>
-      </w:pPr>
-    </w:p>
-    <w:p>
-      <w:pPr>
-        <w:rPr>
-          <w:b/>
-        </w:rPr>
-      </w:pPr>
-      <w:r>
-        <w:rPr>
-          <w:b/>
-        </w:rPr>
-        <w:t>Technology and Data Variations List:</w:t>
-      </w:r>
-    </w:p>
-    <w:p>
-      <w:pPr>
-        <w:rPr>
-          <w:b/>
-        </w:rPr>
-      </w:pPr>
-    </w:p>
-    <w:p>
-      <w:pPr>
-        <w:rPr>
-          <w:b/>
-        </w:rPr>
-      </w:pPr>
-      <w:proofErr w:type="spellStart"/>
-      <w:r>
-        <w:rPr>
-          <w:b/>
-        </w:rPr>
-        <w:t>Frequency</w:t>
-      </w:r>
-      <w:proofErr w:type="spellEnd"/>
-      <w:r>
-        <w:rPr>
-          <w:b/>
-        </w:rPr>
-        <w:t xml:space="preserve"> of </w:t>
-      </w:r>
-      <w:proofErr w:type="spellStart"/>
-      <w:r>
-        <w:rPr>
-          <w:b/>
-        </w:rPr>
-        <w:t>Occurrence</w:t>
-      </w:r>
-      <w:proofErr w:type="spellEnd"/>
-      <w:r>
-        <w:rPr>
-          <w:b/>
-        </w:rPr>
-        <w:t>:</w:t>
-      </w:r>
-    </w:p>
-    <w:p>
-      <w:pPr>
-        <w:rPr>
-          <w:b/>
-        </w:rPr>
-      </w:pPr>
-    </w:p>
-    <w:p>
-      <w:pPr>
-        <w:rPr>
-          <w:b/>
-        </w:rPr>
-      </w:pPr>
-      <w:r>
-        <w:rPr>
-          <w:b/>
-        </w:rPr>
-        <w:t xml:space="preserve">Open </w:t>
-      </w:r>
-      <w:proofErr w:type="spellStart"/>
-      <w:r>
-        <w:rPr>
-          <w:b/>
-        </w:rPr>
-        <w:t>issues</w:t>
-      </w:r>
-      <w:proofErr w:type="spellEnd"/>
-      <w:r>
-        <w:rPr>
-          <w:b/>
-        </w:rPr>
-        <w:t>:</w:t>
-      </w:r>
-    </w:p>
-    <w:p>
-      <w:pPr>
-        <w:rPr>
-          <w:b/>
-        </w:rPr>
-      </w:pPr>
-    </w:p>
-    <w:p>
-      <w:pPr>
-        <w:ind w:left="720"/>
-      </w:pPr>
     </w:p>
     <w:sectPr>
       <w:pgSz w:w="11900" w:h="16840"/>

</xml_diff>